<commit_message>
Added the mockup and extended the documentation
</commit_message>
<xml_diff>
--- a/Doku.docx
+++ b/Doku.docx
@@ -2,6 +2,15 @@
 <file path=word/document.xml><?xml version="1.0" encoding="utf-8"?>
 <w:document xmlns:wpc="http://schemas.microsoft.com/office/word/2010/wordprocessingCanvas" xmlns:cx="http://schemas.microsoft.com/office/drawing/2014/chartex" xmlns:cx1="http://schemas.microsoft.com/office/drawing/2015/9/8/chartex" xmlns:cx2="http://schemas.microsoft.com/office/drawing/2015/10/21/chartex" xmlns:cx3="http://schemas.microsoft.com/office/drawing/2016/5/9/chartex" xmlns:cx4="http://schemas.microsoft.com/office/drawing/2016/5/10/chartex" xmlns:cx5="http://schemas.microsoft.com/office/drawing/2016/5/11/chartex" xmlns:cx6="http://schemas.microsoft.com/office/drawing/2016/5/12/chartex" xmlns:cx7="http://schemas.microsoft.com/office/drawing/2016/5/13/chartex" xmlns:cx8="http://schemas.microsoft.com/office/drawing/2016/5/14/chartex" xmlns:mc="http://schemas.openxmlformats.org/markup-compatibility/2006" xmlns:aink="http://schemas.microsoft.com/office/drawing/2016/ink" xmlns:am3d="http://schemas.microsoft.com/office/drawing/2017/model3d" xmlns:o="urn:schemas-microsoft-com:office:office" xmlns:r="http://schemas.openxmlformats.org/officeDocument/2006/relationships" xmlns:m="http://schemas.openxmlformats.org/officeDocument/2006/math" xmlns:v="urn:schemas-microsoft-com:vml" xmlns:wp14="http://schemas.microsoft.com/office/word/2010/wordprocessingDrawing" xmlns:wp="http://schemas.openxmlformats.org/drawingml/2006/wordprocessingDrawing" xmlns:w10="urn:schemas-microsoft-com:office:word" xmlns:w="http://schemas.openxmlformats.org/wordprocessingml/2006/main" xmlns:w14="http://schemas.microsoft.com/office/word/2010/wordml" xmlns:w15="http://schemas.microsoft.com/office/word/2012/wordml" xmlns:w16cid="http://schemas.microsoft.com/office/word/2016/wordml/cid" xmlns:w16se="http://schemas.microsoft.com/office/word/2015/wordml/symex" xmlns:wpg="http://schemas.microsoft.com/office/word/2010/wordprocessingGroup" xmlns:wpi="http://schemas.microsoft.com/office/word/2010/wordprocessingInk" xmlns:wne="http://schemas.microsoft.com/office/word/2006/wordml" xmlns:wps="http://schemas.microsoft.com/office/word/2010/wordprocessingShape" mc:Ignorable="w14 w15 w16se w16cid wp14">
   <w:body>
+    <w:p>
+      <w:pPr>
+        <w:pStyle w:val="berschrift1"/>
+      </w:pPr>
+      <w:r>
+        <w:t>Use Case Beschreibungen</w:t>
+      </w:r>
+    </w:p>
+    <w:p/>
     <w:tbl>
       <w:tblPr>
         <w:tblStyle w:val="Tabellenraster"/>
@@ -328,16 +337,14 @@
               </w:rPr>
               <w:t xml:space="preserve">Suchtext in </w:t>
             </w:r>
-            <w:proofErr w:type="spellStart"/>
-            <w:r>
-              <w:rPr>
-                <w:rFonts w:ascii="Arial" w:hAnsi="Arial" w:cs="Arial"/>
-                <w:sz w:val="24"/>
-                <w:szCs w:val="24"/>
-              </w:rPr>
-              <w:t>Textbox</w:t>
-            </w:r>
-            <w:proofErr w:type="spellEnd"/>
+            <w:r>
+              <w:rPr>
+                <w:rFonts w:ascii="Arial" w:hAnsi="Arial" w:cs="Arial"/>
+                <w:sz w:val="24"/>
+                <w:szCs w:val="24"/>
+              </w:rPr>
+              <w:t>Combobox</w:t>
+            </w:r>
             <w:r>
               <w:rPr>
                 <w:rFonts w:ascii="Arial" w:hAnsi="Arial" w:cs="Arial"/>
@@ -429,31 +436,7 @@
                 <w:sz w:val="24"/>
                 <w:szCs w:val="24"/>
               </w:rPr>
-              <w:t>#2</w:t>
-            </w:r>
-            <w:r>
-              <w:rPr>
-                <w:rFonts w:ascii="Arial" w:hAnsi="Arial" w:cs="Arial"/>
-                <w:sz w:val="24"/>
-                <w:szCs w:val="24"/>
-              </w:rPr>
-              <w:t xml:space="preserve">: Nach </w:t>
-            </w:r>
-            <w:r>
-              <w:rPr>
-                <w:rFonts w:ascii="Arial" w:hAnsi="Arial" w:cs="Arial"/>
-                <w:sz w:val="24"/>
-                <w:szCs w:val="24"/>
-              </w:rPr>
-              <w:t>End</w:t>
-            </w:r>
-            <w:r>
-              <w:rPr>
-                <w:rFonts w:ascii="Arial" w:hAnsi="Arial" w:cs="Arial"/>
-                <w:sz w:val="24"/>
-                <w:szCs w:val="24"/>
-              </w:rPr>
-              <w:t>station suchen</w:t>
+              <w:t>#2: Nach Endstation suchen</w:t>
             </w:r>
           </w:p>
         </w:tc>
@@ -675,14 +658,6 @@
               </w:rPr>
               <w:t>ÖV-App installiert, aktive Internetverbindung</w:t>
             </w:r>
-            <w:r>
-              <w:rPr>
-                <w:rFonts w:ascii="Arial" w:hAnsi="Arial" w:cs="Arial"/>
-                <w:sz w:val="24"/>
-                <w:szCs w:val="24"/>
-              </w:rPr>
-              <w:t>, Start- und Endstation sind ausgewählt</w:t>
-            </w:r>
           </w:p>
         </w:tc>
       </w:tr>
@@ -878,35 +853,7 @@
                 <w:sz w:val="24"/>
                 <w:szCs w:val="24"/>
               </w:rPr>
-              <w:t>Start- und Endstation</w:t>
-            </w:r>
-            <w:bookmarkStart w:id="0" w:name="_GoBack"/>
-            <w:bookmarkEnd w:id="0"/>
-            <w:r>
-              <w:rPr>
-                <w:rFonts w:ascii="Arial" w:hAnsi="Arial" w:cs="Arial"/>
-                <w:sz w:val="24"/>
-                <w:szCs w:val="24"/>
-              </w:rPr>
-              <w:t xml:space="preserve"> auswählen (siehe </w:t>
-            </w:r>
-            <w:proofErr w:type="spellStart"/>
-            <w:r>
-              <w:rPr>
-                <w:rFonts w:ascii="Arial" w:hAnsi="Arial" w:cs="Arial"/>
-                <w:sz w:val="24"/>
-                <w:szCs w:val="24"/>
-              </w:rPr>
-              <w:t>UseCase</w:t>
-            </w:r>
-            <w:proofErr w:type="spellEnd"/>
-            <w:r>
-              <w:rPr>
-                <w:rFonts w:ascii="Arial" w:hAnsi="Arial" w:cs="Arial"/>
-                <w:sz w:val="24"/>
-                <w:szCs w:val="24"/>
-              </w:rPr>
-              <w:t xml:space="preserve"> «Station suchen»)</w:t>
+              <w:t>Start- und Endstation auswählen (siehe UseCase «Station suchen»)</w:t>
             </w:r>
           </w:p>
           <w:p>
@@ -931,28 +878,6 @@
               <w:t>Zeitpunkt, ab dem die Verbindungen angezeigt werden sollen, festlegen</w:t>
             </w:r>
           </w:p>
-          <w:p>
-            <w:pPr>
-              <w:pStyle w:val="Listenabsatz"/>
-              <w:numPr>
-                <w:ilvl w:val="0"/>
-                <w:numId w:val="3"/>
-              </w:numPr>
-              <w:rPr>
-                <w:rFonts w:ascii="Arial" w:hAnsi="Arial" w:cs="Arial"/>
-                <w:sz w:val="24"/>
-                <w:szCs w:val="24"/>
-              </w:rPr>
-            </w:pPr>
-            <w:r>
-              <w:rPr>
-                <w:rFonts w:ascii="Arial" w:hAnsi="Arial" w:cs="Arial"/>
-                <w:sz w:val="24"/>
-                <w:szCs w:val="24"/>
-              </w:rPr>
-              <w:t>Auf den Button «Suchen» klicken</w:t>
-            </w:r>
-          </w:p>
         </w:tc>
       </w:tr>
       <w:tr>
@@ -1042,7 +967,33 @@
                 <w:sz w:val="24"/>
                 <w:szCs w:val="24"/>
               </w:rPr>
-              <w:t>Alle Verbindungen von der Start- zur Endstation werden angezeigt.</w:t>
+              <w:t xml:space="preserve">Alle Verbindungen von der Start- zur Endstation werden </w:t>
+            </w:r>
+            <w:r>
+              <w:rPr>
+                <w:rFonts w:ascii="Arial" w:hAnsi="Arial" w:cs="Arial"/>
+                <w:sz w:val="24"/>
+                <w:szCs w:val="24"/>
+              </w:rPr>
+              <w:t>automatisch</w:t>
+            </w:r>
+            <w:bookmarkStart w:id="0" w:name="_GoBack"/>
+            <w:bookmarkEnd w:id="0"/>
+            <w:r>
+              <w:rPr>
+                <w:rFonts w:ascii="Arial" w:hAnsi="Arial" w:cs="Arial"/>
+                <w:sz w:val="24"/>
+                <w:szCs w:val="24"/>
+              </w:rPr>
+              <w:t xml:space="preserve"> </w:t>
+            </w:r>
+            <w:r>
+              <w:rPr>
+                <w:rFonts w:ascii="Arial" w:hAnsi="Arial" w:cs="Arial"/>
+                <w:sz w:val="24"/>
+                <w:szCs w:val="24"/>
+              </w:rPr>
+              <w:t>angezeigt.</w:t>
             </w:r>
           </w:p>
         </w:tc>
@@ -1194,6 +1145,7 @@
                 <w:sz w:val="24"/>
                 <w:szCs w:val="24"/>
               </w:rPr>
+              <w:lastRenderedPageBreak/>
               <w:t>Vorbedingungen</w:t>
             </w:r>
           </w:p>
@@ -1216,23 +1168,7 @@
                 <w:sz w:val="24"/>
                 <w:szCs w:val="24"/>
               </w:rPr>
-              <w:t xml:space="preserve">ÖV-App installiert, aktive Internetverbindung, Startstation </w:t>
-            </w:r>
-            <w:r>
-              <w:rPr>
-                <w:rFonts w:ascii="Arial" w:hAnsi="Arial" w:cs="Arial"/>
-                <w:sz w:val="24"/>
-                <w:szCs w:val="24"/>
-              </w:rPr>
-              <w:t>ist</w:t>
-            </w:r>
-            <w:r>
-              <w:rPr>
-                <w:rFonts w:ascii="Arial" w:hAnsi="Arial" w:cs="Arial"/>
-                <w:sz w:val="24"/>
-                <w:szCs w:val="24"/>
-              </w:rPr>
-              <w:t xml:space="preserve"> ausgewählt</w:t>
+              <w:t>ÖV-App installiert, aktive Internetverbindung</w:t>
             </w:r>
           </w:p>
         </w:tc>
@@ -1256,7 +1192,6 @@
                 <w:sz w:val="24"/>
                 <w:szCs w:val="24"/>
               </w:rPr>
-              <w:lastRenderedPageBreak/>
               <w:t>Auslöser</w:t>
             </w:r>
           </w:p>
@@ -1287,7 +1222,23 @@
                 <w:sz w:val="24"/>
                 <w:szCs w:val="24"/>
               </w:rPr>
-              <w:t>will alle Abfahrten von einer Station wissen</w:t>
+              <w:t xml:space="preserve">will alle Abfahrten von einer Station </w:t>
+            </w:r>
+            <w:r>
+              <w:rPr>
+                <w:rFonts w:ascii="Arial" w:hAnsi="Arial" w:cs="Arial"/>
+                <w:sz w:val="24"/>
+                <w:szCs w:val="24"/>
+              </w:rPr>
+              <w:t xml:space="preserve">ab einem bestimmten Zeitpunkt </w:t>
+            </w:r>
+            <w:r>
+              <w:rPr>
+                <w:rFonts w:ascii="Arial" w:hAnsi="Arial" w:cs="Arial"/>
+                <w:sz w:val="24"/>
+                <w:szCs w:val="24"/>
+              </w:rPr>
+              <w:t>wissen</w:t>
             </w:r>
           </w:p>
         </w:tc>
@@ -1406,57 +1357,7 @@
                 <w:sz w:val="24"/>
                 <w:szCs w:val="24"/>
               </w:rPr>
-              <w:t>Start</w:t>
-            </w:r>
-            <w:r>
-              <w:rPr>
-                <w:rFonts w:ascii="Arial" w:hAnsi="Arial" w:cs="Arial"/>
-                <w:sz w:val="24"/>
-                <w:szCs w:val="24"/>
-              </w:rPr>
-              <w:t>sta</w:t>
-            </w:r>
-            <w:r>
-              <w:rPr>
-                <w:rFonts w:ascii="Arial" w:hAnsi="Arial" w:cs="Arial"/>
-                <w:sz w:val="24"/>
-                <w:szCs w:val="24"/>
-              </w:rPr>
-              <w:t>t</w:t>
-            </w:r>
-            <w:r>
-              <w:rPr>
-                <w:rFonts w:ascii="Arial" w:hAnsi="Arial" w:cs="Arial"/>
-                <w:sz w:val="24"/>
-                <w:szCs w:val="24"/>
-              </w:rPr>
-              <w:t>ion</w:t>
-            </w:r>
-            <w:r>
-              <w:rPr>
-                <w:rFonts w:ascii="Arial" w:hAnsi="Arial" w:cs="Arial"/>
-                <w:sz w:val="24"/>
-                <w:szCs w:val="24"/>
-              </w:rPr>
-              <w:t xml:space="preserve"> auswählen (siehe </w:t>
-            </w:r>
-            <w:proofErr w:type="spellStart"/>
-            <w:r>
-              <w:rPr>
-                <w:rFonts w:ascii="Arial" w:hAnsi="Arial" w:cs="Arial"/>
-                <w:sz w:val="24"/>
-                <w:szCs w:val="24"/>
-              </w:rPr>
-              <w:t>UseCase</w:t>
-            </w:r>
-            <w:proofErr w:type="spellEnd"/>
-            <w:r>
-              <w:rPr>
-                <w:rFonts w:ascii="Arial" w:hAnsi="Arial" w:cs="Arial"/>
-                <w:sz w:val="24"/>
-                <w:szCs w:val="24"/>
-              </w:rPr>
-              <w:t xml:space="preserve"> «Station suchen»)</w:t>
+              <w:t>Auf den Reiter «Abfahrtsplan» gehen</w:t>
             </w:r>
           </w:p>
           <w:p>
@@ -1478,23 +1379,39 @@
                 <w:sz w:val="24"/>
                 <w:szCs w:val="24"/>
               </w:rPr>
-              <w:t>Auf den Button «</w:t>
-            </w:r>
-            <w:r>
-              <w:rPr>
-                <w:rFonts w:ascii="Arial" w:hAnsi="Arial" w:cs="Arial"/>
-                <w:sz w:val="24"/>
-                <w:szCs w:val="24"/>
-              </w:rPr>
-              <w:t>Abfahrtsplan anzeigen</w:t>
-            </w:r>
-            <w:r>
-              <w:rPr>
-                <w:rFonts w:ascii="Arial" w:hAnsi="Arial" w:cs="Arial"/>
-                <w:sz w:val="24"/>
-                <w:szCs w:val="24"/>
-              </w:rPr>
-              <w:t>» klicken</w:t>
+              <w:t>Startsta</w:t>
+            </w:r>
+            <w:r>
+              <w:rPr>
+                <w:rFonts w:ascii="Arial" w:hAnsi="Arial" w:cs="Arial"/>
+                <w:sz w:val="24"/>
+                <w:szCs w:val="24"/>
+              </w:rPr>
+              <w:t>t</w:t>
+            </w:r>
+            <w:r>
+              <w:rPr>
+                <w:rFonts w:ascii="Arial" w:hAnsi="Arial" w:cs="Arial"/>
+                <w:sz w:val="24"/>
+                <w:szCs w:val="24"/>
+              </w:rPr>
+              <w:t xml:space="preserve">ion auswählen </w:t>
+            </w:r>
+            <w:r>
+              <w:rPr>
+                <w:rFonts w:ascii="Arial" w:hAnsi="Arial" w:cs="Arial"/>
+                <w:sz w:val="24"/>
+                <w:szCs w:val="24"/>
+              </w:rPr>
+              <w:t xml:space="preserve">und Zeitpunkt </w:t>
+            </w:r>
+            <w:r>
+              <w:rPr>
+                <w:rFonts w:ascii="Arial" w:hAnsi="Arial" w:cs="Arial"/>
+                <w:sz w:val="24"/>
+                <w:szCs w:val="24"/>
+              </w:rPr>
+              <w:t>(siehe UseCase «Station suchen»)</w:t>
             </w:r>
           </w:p>
         </w:tc>
@@ -1608,6 +1525,23 @@
           <w:szCs w:val="24"/>
         </w:rPr>
       </w:pPr>
+    </w:p>
+    <w:p>
+      <w:pPr>
+        <w:rPr>
+          <w:rFonts w:ascii="Arial" w:hAnsi="Arial" w:cs="Arial"/>
+          <w:sz w:val="24"/>
+          <w:szCs w:val="24"/>
+        </w:rPr>
+      </w:pPr>
+    </w:p>
+    <w:p>
+      <w:pPr>
+        <w:pStyle w:val="berschrift1"/>
+      </w:pPr>
+      <w:r>
+        <w:t>Coding-Conventions</w:t>
+      </w:r>
     </w:p>
     <w:sectPr>
       <w:pgSz w:w="11906" w:h="16838"/>
@@ -2390,6 +2324,27 @@
     <w:name w:val="Normal"/>
     <w:qFormat/>
   </w:style>
+  <w:style w:type="paragraph" w:styleId="berschrift1">
+    <w:name w:val="heading 1"/>
+    <w:basedOn w:val="Standard"/>
+    <w:next w:val="Standard"/>
+    <w:link w:val="berschrift1Zchn"/>
+    <w:uiPriority w:val="9"/>
+    <w:qFormat/>
+    <w:rsid w:val="002F67F7"/>
+    <w:pPr>
+      <w:keepNext/>
+      <w:keepLines/>
+      <w:spacing w:before="240" w:after="0"/>
+      <w:outlineLvl w:val="0"/>
+    </w:pPr>
+    <w:rPr>
+      <w:rFonts w:asciiTheme="majorHAnsi" w:eastAsiaTheme="majorEastAsia" w:hAnsiTheme="majorHAnsi" w:cstheme="majorBidi"/>
+      <w:color w:val="2F5496" w:themeColor="accent1" w:themeShade="BF"/>
+      <w:sz w:val="32"/>
+      <w:szCs w:val="32"/>
+    </w:rPr>
+  </w:style>
   <w:style w:type="character" w:default="1" w:styleId="Absatz-Standardschriftart">
     <w:name w:val="Default Paragraph Font"/>
     <w:uiPriority w:val="1"/>
@@ -2446,6 +2401,19 @@
       <w:ind w:left="720"/>
       <w:contextualSpacing/>
     </w:pPr>
+  </w:style>
+  <w:style w:type="character" w:customStyle="1" w:styleId="berschrift1Zchn">
+    <w:name w:val="Überschrift 1 Zchn"/>
+    <w:basedOn w:val="Absatz-Standardschriftart"/>
+    <w:link w:val="berschrift1"/>
+    <w:uiPriority w:val="9"/>
+    <w:rsid w:val="002F67F7"/>
+    <w:rPr>
+      <w:rFonts w:asciiTheme="majorHAnsi" w:eastAsiaTheme="majorEastAsia" w:hAnsiTheme="majorHAnsi" w:cstheme="majorBidi"/>
+      <w:color w:val="2F5496" w:themeColor="accent1" w:themeShade="BF"/>
+      <w:sz w:val="32"/>
+      <w:szCs w:val="32"/>
+    </w:rPr>
   </w:style>
 </w:styles>
 </file>

</xml_diff>